<commit_message>
Changed table creation and insertion for bookings, BookingsCharges and charges to reflect that chargeType and caseNumber are uniquely determined by bookingNumber and charge.
</commit_message>
<xml_diff>
--- a/Normalization and 7Db problems.docx
+++ b/Normalization and 7Db problems.docx
@@ -554,7 +554,15 @@
           <w:sz w:val="24"/>
           <w:szCs w:val="24"/>
         </w:rPr>
-        <w:t xml:space="preserve">, Court </w:t>
+        <w:t>, Cou</w:t>
+      </w:r>
+      <w:r>
+        <w:rPr>
+          <w:rFonts w:ascii="Times New Roman" w:eastAsia="Trebuchet MS" w:hAnsi="Times New Roman" w:cs="Times New Roman"/>
+          <w:sz w:val="24"/>
+          <w:szCs w:val="24"/>
+        </w:rPr>
+        <w:t xml:space="preserve">rt </w:t>
       </w:r>
       <w:proofErr w:type="spellStart"/>
       <w:r>
@@ -581,7 +589,25 @@
           <w:sz w:val="24"/>
           <w:szCs w:val="24"/>
         </w:rPr>
-        <w:t>caseNumber</w:t>
+        <w:t>releaseDate</w:t>
+      </w:r>
+      <w:proofErr w:type="spellEnd"/>
+      <w:r>
+        <w:rPr>
+          <w:rFonts w:ascii="Times New Roman" w:eastAsia="Trebuchet MS" w:hAnsi="Times New Roman" w:cs="Times New Roman"/>
+          <w:sz w:val="24"/>
+          <w:szCs w:val="24"/>
+        </w:rPr>
+        <w:t xml:space="preserve"> timestamp, </w:t>
+      </w:r>
+      <w:proofErr w:type="spellStart"/>
+      <w:r>
+        <w:rPr>
+          <w:rFonts w:ascii="Times New Roman" w:eastAsia="Trebuchet MS" w:hAnsi="Times New Roman" w:cs="Times New Roman"/>
+          <w:sz w:val="24"/>
+          <w:szCs w:val="24"/>
+        </w:rPr>
+        <w:t>releaseCode</w:t>
       </w:r>
       <w:proofErr w:type="spellEnd"/>
       <w:r>
@@ -599,6 +625,125 @@
           <w:sz w:val="24"/>
           <w:szCs w:val="24"/>
         </w:rPr>
+        <w:t>varchar,SOID</w:t>
+      </w:r>
+      <w:proofErr w:type="spellEnd"/>
+      <w:r>
+        <w:rPr>
+          <w:rFonts w:ascii="Times New Roman" w:eastAsia="Trebuchet MS" w:hAnsi="Times New Roman" w:cs="Times New Roman"/>
+          <w:sz w:val="24"/>
+          <w:szCs w:val="24"/>
+        </w:rPr>
+        <w:t xml:space="preserve"> </w:t>
+      </w:r>
+      <w:proofErr w:type="spellStart"/>
+      <w:r>
+        <w:rPr>
+          <w:rFonts w:ascii="Times New Roman" w:eastAsia="Trebuchet MS" w:hAnsi="Times New Roman" w:cs="Times New Roman"/>
+          <w:sz w:val="24"/>
+          <w:szCs w:val="24"/>
+        </w:rPr>
+        <w:t>int</w:t>
+      </w:r>
+      <w:proofErr w:type="spellEnd"/>
+      <w:r>
+        <w:rPr>
+          <w:rFonts w:ascii="Times New Roman" w:eastAsia="Trebuchet MS" w:hAnsi="Times New Roman" w:cs="Times New Roman"/>
+          <w:sz w:val="24"/>
+          <w:szCs w:val="24"/>
+        </w:rPr>
+        <w:t>, foreign key(SOID) references people(SOID));</w:t>
+      </w:r>
+    </w:p>
+    <w:p>
+      <w:pPr>
+        <w:pStyle w:val="normal0"/>
+        <w:contextualSpacing/>
+        <w:rPr>
+          <w:rFonts w:ascii="Times New Roman" w:eastAsia="Trebuchet MS" w:hAnsi="Times New Roman" w:cs="Times New Roman"/>
+          <w:sz w:val="24"/>
+          <w:szCs w:val="24"/>
+        </w:rPr>
+      </w:pPr>
+      <w:r>
+        <w:rPr>
+          <w:rFonts w:ascii="Times New Roman" w:eastAsia="Trebuchet MS" w:hAnsi="Times New Roman" w:cs="Times New Roman"/>
+          <w:sz w:val="24"/>
+          <w:szCs w:val="24"/>
+        </w:rPr>
+        <w:t xml:space="preserve">CREATE TABLE </w:t>
+      </w:r>
+      <w:proofErr w:type="gramStart"/>
+      <w:r>
+        <w:rPr>
+          <w:rFonts w:ascii="Times New Roman" w:eastAsia="Trebuchet MS" w:hAnsi="Times New Roman" w:cs="Times New Roman"/>
+          <w:sz w:val="24"/>
+          <w:szCs w:val="24"/>
+        </w:rPr>
+        <w:t>charges(</w:t>
+      </w:r>
+      <w:proofErr w:type="spellStart"/>
+      <w:proofErr w:type="gramEnd"/>
+      <w:r>
+        <w:rPr>
+          <w:rFonts w:ascii="Times New Roman" w:eastAsia="Trebuchet MS" w:hAnsi="Times New Roman" w:cs="Times New Roman"/>
+          <w:sz w:val="24"/>
+          <w:szCs w:val="24"/>
+        </w:rPr>
+        <w:t>charge_id</w:t>
+      </w:r>
+      <w:proofErr w:type="spellEnd"/>
+      <w:r>
+        <w:rPr>
+          <w:rFonts w:ascii="Times New Roman" w:eastAsia="Trebuchet MS" w:hAnsi="Times New Roman" w:cs="Times New Roman"/>
+          <w:sz w:val="24"/>
+          <w:szCs w:val="24"/>
+        </w:rPr>
+        <w:t xml:space="preserve"> integer primary key </w:t>
+      </w:r>
+      <w:proofErr w:type="spellStart"/>
+      <w:r>
+        <w:rPr>
+          <w:rFonts w:ascii="Times New Roman" w:eastAsia="Trebuchet MS" w:hAnsi="Times New Roman" w:cs="Times New Roman"/>
+          <w:sz w:val="24"/>
+          <w:szCs w:val="24"/>
+        </w:rPr>
+        <w:t>autoincrement</w:t>
+      </w:r>
+      <w:proofErr w:type="spellEnd"/>
+      <w:r>
+        <w:rPr>
+          <w:rFonts w:ascii="Times New Roman" w:eastAsia="Trebuchet MS" w:hAnsi="Times New Roman" w:cs="Times New Roman"/>
+          <w:sz w:val="24"/>
+          <w:szCs w:val="24"/>
+        </w:rPr>
+        <w:t xml:space="preserve">, </w:t>
+      </w:r>
+      <w:proofErr w:type="spellStart"/>
+      <w:r>
+        <w:rPr>
+          <w:rFonts w:ascii="Times New Roman" w:eastAsia="Trebuchet MS" w:hAnsi="Times New Roman" w:cs="Times New Roman"/>
+          <w:sz w:val="24"/>
+          <w:szCs w:val="24"/>
+        </w:rPr>
+        <w:t>charge_name</w:t>
+      </w:r>
+      <w:proofErr w:type="spellEnd"/>
+      <w:r>
+        <w:rPr>
+          <w:rFonts w:ascii="Times New Roman" w:eastAsia="Trebuchet MS" w:hAnsi="Times New Roman" w:cs="Times New Roman"/>
+          <w:sz w:val="24"/>
+          <w:szCs w:val="24"/>
+        </w:rPr>
+        <w:t xml:space="preserve"> </w:t>
+      </w:r>
+      <w:proofErr w:type="spellStart"/>
+      <w:r>
+        <w:rPr>
+          <w:rFonts w:ascii="Times New Roman" w:eastAsia="Trebuchet MS" w:hAnsi="Times New Roman" w:cs="Times New Roman"/>
+          <w:sz w:val="24"/>
+          <w:szCs w:val="24"/>
+        </w:rPr>
         <w:t>varchar</w:t>
       </w:r>
       <w:proofErr w:type="spellEnd"/>
@@ -608,6 +753,381 @@
           <w:sz w:val="24"/>
           <w:szCs w:val="24"/>
         </w:rPr>
+        <w:t xml:space="preserve"> unique);</w:t>
+      </w:r>
+    </w:p>
+    <w:p>
+      <w:pPr>
+        <w:pStyle w:val="normal0"/>
+        <w:contextualSpacing/>
+        <w:rPr>
+          <w:rFonts w:ascii="Times New Roman" w:eastAsia="Trebuchet MS" w:hAnsi="Times New Roman" w:cs="Times New Roman"/>
+          <w:sz w:val="24"/>
+          <w:szCs w:val="24"/>
+        </w:rPr>
+      </w:pPr>
+      <w:r>
+        <w:rPr>
+          <w:rFonts w:ascii="Times New Roman" w:eastAsia="Trebuchet MS" w:hAnsi="Times New Roman" w:cs="Times New Roman"/>
+          <w:sz w:val="24"/>
+          <w:szCs w:val="24"/>
+        </w:rPr>
+        <w:t xml:space="preserve">CREATE TABLE </w:t>
+      </w:r>
+      <w:proofErr w:type="gramStart"/>
+      <w:r>
+        <w:rPr>
+          <w:rFonts w:ascii="Times New Roman" w:eastAsia="Trebuchet MS" w:hAnsi="Times New Roman" w:cs="Times New Roman"/>
+          <w:sz w:val="24"/>
+          <w:szCs w:val="24"/>
+        </w:rPr>
+        <w:t>Addresses(</w:t>
+      </w:r>
+      <w:proofErr w:type="spellStart"/>
+      <w:proofErr w:type="gramEnd"/>
+      <w:r>
+        <w:rPr>
+          <w:rFonts w:ascii="Times New Roman" w:eastAsia="Trebuchet MS" w:hAnsi="Times New Roman" w:cs="Times New Roman"/>
+          <w:sz w:val="24"/>
+          <w:szCs w:val="24"/>
+        </w:rPr>
+        <w:t>Address_id</w:t>
+      </w:r>
+      <w:proofErr w:type="spellEnd"/>
+      <w:r>
+        <w:rPr>
+          <w:rFonts w:ascii="Times New Roman" w:eastAsia="Trebuchet MS" w:hAnsi="Times New Roman" w:cs="Times New Roman"/>
+          <w:sz w:val="24"/>
+          <w:szCs w:val="24"/>
+        </w:rPr>
+        <w:t xml:space="preserve"> integer primary key </w:t>
+      </w:r>
+      <w:proofErr w:type="spellStart"/>
+      <w:r>
+        <w:rPr>
+          <w:rFonts w:ascii="Times New Roman" w:eastAsia="Trebuchet MS" w:hAnsi="Times New Roman" w:cs="Times New Roman"/>
+          <w:sz w:val="24"/>
+          <w:szCs w:val="24"/>
+        </w:rPr>
+        <w:t>autoincrement</w:t>
+      </w:r>
+      <w:proofErr w:type="spellEnd"/>
+      <w:r>
+        <w:rPr>
+          <w:rFonts w:ascii="Times New Roman" w:eastAsia="Trebuchet MS" w:hAnsi="Times New Roman" w:cs="Times New Roman"/>
+          <w:sz w:val="24"/>
+          <w:szCs w:val="24"/>
+        </w:rPr>
+        <w:t xml:space="preserve">, address </w:t>
+      </w:r>
+      <w:proofErr w:type="spellStart"/>
+      <w:r>
+        <w:rPr>
+          <w:rFonts w:ascii="Times New Roman" w:eastAsia="Trebuchet MS" w:hAnsi="Times New Roman" w:cs="Times New Roman"/>
+          <w:sz w:val="24"/>
+          <w:szCs w:val="24"/>
+        </w:rPr>
+        <w:t>varchar</w:t>
+      </w:r>
+      <w:proofErr w:type="spellEnd"/>
+      <w:r>
+        <w:rPr>
+          <w:rFonts w:ascii="Times New Roman" w:eastAsia="Trebuchet MS" w:hAnsi="Times New Roman" w:cs="Times New Roman"/>
+          <w:sz w:val="24"/>
+          <w:szCs w:val="24"/>
+        </w:rPr>
+        <w:t xml:space="preserve"> unique);</w:t>
+      </w:r>
+    </w:p>
+    <w:p>
+      <w:pPr>
+        <w:pStyle w:val="normal0"/>
+        <w:contextualSpacing/>
+        <w:rPr>
+          <w:rFonts w:ascii="Times New Roman" w:eastAsia="Trebuchet MS" w:hAnsi="Times New Roman" w:cs="Times New Roman"/>
+          <w:sz w:val="24"/>
+          <w:szCs w:val="24"/>
+        </w:rPr>
+      </w:pPr>
+      <w:r>
+        <w:rPr>
+          <w:rFonts w:ascii="Times New Roman" w:eastAsia="Trebuchet MS" w:hAnsi="Times New Roman" w:cs="Times New Roman"/>
+          <w:sz w:val="24"/>
+          <w:szCs w:val="24"/>
+        </w:rPr>
+        <w:t xml:space="preserve">CREATE TABLE people(SOID </w:t>
+      </w:r>
+      <w:proofErr w:type="spellStart"/>
+      <w:r>
+        <w:rPr>
+          <w:rFonts w:ascii="Times New Roman" w:eastAsia="Trebuchet MS" w:hAnsi="Times New Roman" w:cs="Times New Roman"/>
+          <w:sz w:val="24"/>
+          <w:szCs w:val="24"/>
+        </w:rPr>
+        <w:t>int</w:t>
+      </w:r>
+      <w:proofErr w:type="spellEnd"/>
+      <w:r>
+        <w:rPr>
+          <w:rFonts w:ascii="Times New Roman" w:eastAsia="Trebuchet MS" w:hAnsi="Times New Roman" w:cs="Times New Roman"/>
+          <w:sz w:val="24"/>
+          <w:szCs w:val="24"/>
+        </w:rPr>
+        <w:t xml:space="preserve"> primary key, name </w:t>
+      </w:r>
+      <w:proofErr w:type="spellStart"/>
+      <w:r>
+        <w:rPr>
+          <w:rFonts w:ascii="Times New Roman" w:eastAsia="Trebuchet MS" w:hAnsi="Times New Roman" w:cs="Times New Roman"/>
+          <w:sz w:val="24"/>
+          <w:szCs w:val="24"/>
+        </w:rPr>
+        <w:t>varchar</w:t>
+      </w:r>
+      <w:proofErr w:type="spellEnd"/>
+      <w:r>
+        <w:rPr>
+          <w:rFonts w:ascii="Times New Roman" w:eastAsia="Trebuchet MS" w:hAnsi="Times New Roman" w:cs="Times New Roman"/>
+          <w:sz w:val="24"/>
+          <w:szCs w:val="24"/>
+        </w:rPr>
+        <w:t xml:space="preserve">, DOB timestamp, POB </w:t>
+      </w:r>
+      <w:proofErr w:type="spellStart"/>
+      <w:r>
+        <w:rPr>
+          <w:rFonts w:ascii="Times New Roman" w:eastAsia="Trebuchet MS" w:hAnsi="Times New Roman" w:cs="Times New Roman"/>
+          <w:sz w:val="24"/>
+          <w:szCs w:val="24"/>
+        </w:rPr>
+        <w:t>varchar</w:t>
+      </w:r>
+      <w:proofErr w:type="spellEnd"/>
+      <w:r>
+        <w:rPr>
+          <w:rFonts w:ascii="Times New Roman" w:eastAsia="Trebuchet MS" w:hAnsi="Times New Roman" w:cs="Times New Roman"/>
+          <w:sz w:val="24"/>
+          <w:szCs w:val="24"/>
+        </w:rPr>
+        <w:t>, Race char(1) check (Race in ("</w:t>
+      </w:r>
+      <w:proofErr w:type="spellStart"/>
+      <w:r>
+        <w:rPr>
+          <w:rFonts w:ascii="Times New Roman" w:eastAsia="Trebuchet MS" w:hAnsi="Times New Roman" w:cs="Times New Roman"/>
+          <w:sz w:val="24"/>
+          <w:szCs w:val="24"/>
+        </w:rPr>
+        <w:t>A","B","I","U","W","a","b","w</w:t>
+      </w:r>
+      <w:proofErr w:type="spellEnd"/>
+      <w:r>
+        <w:rPr>
+          <w:rFonts w:ascii="Times New Roman" w:eastAsia="Trebuchet MS" w:hAnsi="Times New Roman" w:cs="Times New Roman"/>
+          <w:sz w:val="24"/>
+          <w:szCs w:val="24"/>
+        </w:rPr>
+        <w:t>")), e char(1) check (e in ("</w:t>
+      </w:r>
+      <w:proofErr w:type="spellStart"/>
+      <w:r>
+        <w:rPr>
+          <w:rFonts w:ascii="Times New Roman" w:eastAsia="Trebuchet MS" w:hAnsi="Times New Roman" w:cs="Times New Roman"/>
+          <w:sz w:val="24"/>
+          <w:szCs w:val="24"/>
+        </w:rPr>
+        <w:t>H","N","U","h","n","u</w:t>
+      </w:r>
+      <w:proofErr w:type="spellEnd"/>
+      <w:r>
+        <w:rPr>
+          <w:rFonts w:ascii="Times New Roman" w:eastAsia="Trebuchet MS" w:hAnsi="Times New Roman" w:cs="Times New Roman"/>
+          <w:sz w:val="24"/>
+          <w:szCs w:val="24"/>
+        </w:rPr>
+        <w:t>")));</w:t>
+      </w:r>
+    </w:p>
+    <w:p>
+      <w:pPr>
+        <w:pStyle w:val="normal0"/>
+        <w:contextualSpacing/>
+        <w:rPr>
+          <w:rFonts w:ascii="Times New Roman" w:eastAsia="Trebuchet MS" w:hAnsi="Times New Roman" w:cs="Times New Roman"/>
+          <w:sz w:val="24"/>
+          <w:szCs w:val="24"/>
+        </w:rPr>
+      </w:pPr>
+      <w:r>
+        <w:rPr>
+          <w:rFonts w:ascii="Times New Roman" w:eastAsia="Trebuchet MS" w:hAnsi="Times New Roman" w:cs="Times New Roman"/>
+          <w:sz w:val="24"/>
+          <w:szCs w:val="24"/>
+        </w:rPr>
+        <w:t xml:space="preserve">CREATE TABLE </w:t>
+      </w:r>
+      <w:proofErr w:type="spellStart"/>
+      <w:proofErr w:type="gramStart"/>
+      <w:r>
+        <w:rPr>
+          <w:rFonts w:ascii="Times New Roman" w:eastAsia="Trebuchet MS" w:hAnsi="Times New Roman" w:cs="Times New Roman"/>
+          <w:sz w:val="24"/>
+          <w:szCs w:val="24"/>
+        </w:rPr>
+        <w:t>BookingsCharges</w:t>
+      </w:r>
+      <w:proofErr w:type="spellEnd"/>
+      <w:r>
+        <w:rPr>
+          <w:rFonts w:ascii="Times New Roman" w:eastAsia="Trebuchet MS" w:hAnsi="Times New Roman" w:cs="Times New Roman"/>
+          <w:sz w:val="24"/>
+          <w:szCs w:val="24"/>
+        </w:rPr>
+        <w:t>(</w:t>
+      </w:r>
+      <w:proofErr w:type="spellStart"/>
+      <w:proofErr w:type="gramEnd"/>
+      <w:r>
+        <w:rPr>
+          <w:rFonts w:ascii="Times New Roman" w:eastAsia="Trebuchet MS" w:hAnsi="Times New Roman" w:cs="Times New Roman"/>
+          <w:sz w:val="24"/>
+          <w:szCs w:val="24"/>
+        </w:rPr>
+        <w:t>bookingNumber</w:t>
+      </w:r>
+      <w:proofErr w:type="spellEnd"/>
+      <w:r>
+        <w:rPr>
+          <w:rFonts w:ascii="Times New Roman" w:eastAsia="Trebuchet MS" w:hAnsi="Times New Roman" w:cs="Times New Roman"/>
+          <w:sz w:val="24"/>
+          <w:szCs w:val="24"/>
+        </w:rPr>
+        <w:t xml:space="preserve"> </w:t>
+      </w:r>
+      <w:proofErr w:type="spellStart"/>
+      <w:r>
+        <w:rPr>
+          <w:rFonts w:ascii="Times New Roman" w:eastAsia="Trebuchet MS" w:hAnsi="Times New Roman" w:cs="Times New Roman"/>
+          <w:sz w:val="24"/>
+          <w:szCs w:val="24"/>
+        </w:rPr>
+        <w:t>int</w:t>
+      </w:r>
+      <w:proofErr w:type="spellEnd"/>
+      <w:r>
+        <w:rPr>
+          <w:rFonts w:ascii="Times New Roman" w:eastAsia="Trebuchet MS" w:hAnsi="Times New Roman" w:cs="Times New Roman"/>
+          <w:sz w:val="24"/>
+          <w:szCs w:val="24"/>
+        </w:rPr>
+        <w:t xml:space="preserve"> </w:t>
+      </w:r>
+      <w:proofErr w:type="spellStart"/>
+      <w:r>
+        <w:rPr>
+          <w:rFonts w:ascii="Times New Roman" w:eastAsia="Trebuchet MS" w:hAnsi="Times New Roman" w:cs="Times New Roman"/>
+          <w:sz w:val="24"/>
+          <w:szCs w:val="24"/>
+        </w:rPr>
+        <w:t>foriegn</w:t>
+      </w:r>
+      <w:proofErr w:type="spellEnd"/>
+      <w:r>
+        <w:rPr>
+          <w:rFonts w:ascii="Times New Roman" w:eastAsia="Trebuchet MS" w:hAnsi="Times New Roman" w:cs="Times New Roman"/>
+          <w:sz w:val="24"/>
+          <w:szCs w:val="24"/>
+        </w:rPr>
+        <w:t xml:space="preserve"> key references </w:t>
+      </w:r>
+      <w:proofErr w:type="spellStart"/>
+      <w:r>
+        <w:rPr>
+          <w:rFonts w:ascii="Times New Roman" w:eastAsia="Trebuchet MS" w:hAnsi="Times New Roman" w:cs="Times New Roman"/>
+          <w:sz w:val="24"/>
+          <w:szCs w:val="24"/>
+        </w:rPr>
+        <w:t>bo</w:t>
+      </w:r>
+      <w:proofErr w:type="spellEnd"/>
+      <w:r>
+        <w:rPr>
+          <w:rFonts w:ascii="Times New Roman" w:eastAsia="Trebuchet MS" w:hAnsi="Times New Roman" w:cs="Times New Roman"/>
+          <w:sz w:val="24"/>
+          <w:szCs w:val="24"/>
+        </w:rPr>
+        <w:t xml:space="preserve">                                                                             </w:t>
+      </w:r>
+      <w:proofErr w:type="spellStart"/>
+      <w:r>
+        <w:rPr>
+          <w:rFonts w:ascii="Times New Roman" w:eastAsia="Trebuchet MS" w:hAnsi="Times New Roman" w:cs="Times New Roman"/>
+          <w:sz w:val="24"/>
+          <w:szCs w:val="24"/>
+        </w:rPr>
+        <w:t>okings</w:t>
+      </w:r>
+      <w:proofErr w:type="spellEnd"/>
+      <w:r>
+        <w:rPr>
+          <w:rFonts w:ascii="Times New Roman" w:eastAsia="Trebuchet MS" w:hAnsi="Times New Roman" w:cs="Times New Roman"/>
+          <w:sz w:val="24"/>
+          <w:szCs w:val="24"/>
+        </w:rPr>
+        <w:t>(</w:t>
+      </w:r>
+      <w:proofErr w:type="spellStart"/>
+      <w:r>
+        <w:rPr>
+          <w:rFonts w:ascii="Times New Roman" w:eastAsia="Trebuchet MS" w:hAnsi="Times New Roman" w:cs="Times New Roman"/>
+          <w:sz w:val="24"/>
+          <w:szCs w:val="24"/>
+        </w:rPr>
+        <w:t>bookingNumber</w:t>
+      </w:r>
+      <w:proofErr w:type="spellEnd"/>
+      <w:r>
+        <w:rPr>
+          <w:rFonts w:ascii="Times New Roman" w:eastAsia="Trebuchet MS" w:hAnsi="Times New Roman" w:cs="Times New Roman"/>
+          <w:sz w:val="24"/>
+          <w:szCs w:val="24"/>
+        </w:rPr>
+        <w:t xml:space="preserve">), </w:t>
+      </w:r>
+      <w:proofErr w:type="spellStart"/>
+      <w:r>
+        <w:rPr>
+          <w:rFonts w:ascii="Times New Roman" w:eastAsia="Trebuchet MS" w:hAnsi="Times New Roman" w:cs="Times New Roman"/>
+          <w:sz w:val="24"/>
+          <w:szCs w:val="24"/>
+        </w:rPr>
+        <w:t>chargeType</w:t>
+      </w:r>
+      <w:proofErr w:type="spellEnd"/>
+      <w:r>
+        <w:rPr>
+          <w:rFonts w:ascii="Times New Roman" w:eastAsia="Trebuchet MS" w:hAnsi="Times New Roman" w:cs="Times New Roman"/>
+          <w:sz w:val="24"/>
+          <w:szCs w:val="24"/>
+        </w:rPr>
+        <w:t xml:space="preserve"> </w:t>
+      </w:r>
+      <w:proofErr w:type="spellStart"/>
+      <w:r>
+        <w:rPr>
+          <w:rFonts w:ascii="Times New Roman" w:eastAsia="Trebuchet MS" w:hAnsi="Times New Roman" w:cs="Times New Roman"/>
+          <w:sz w:val="24"/>
+          <w:szCs w:val="24"/>
+        </w:rPr>
+        <w:t>varchar</w:t>
+      </w:r>
+      <w:proofErr w:type="spellEnd"/>
+      <w:r>
+        <w:rPr>
+          <w:rFonts w:ascii="Times New Roman" w:eastAsia="Trebuchet MS" w:hAnsi="Times New Roman" w:cs="Times New Roman"/>
+          <w:sz w:val="24"/>
+          <w:szCs w:val="24"/>
+        </w:rPr>
         <w:t xml:space="preserve">, </w:t>
       </w:r>
       <w:proofErr w:type="spellStart"/>
@@ -617,6 +1137,224 @@
           <w:sz w:val="24"/>
           <w:szCs w:val="24"/>
         </w:rPr>
+        <w:t>charge_id</w:t>
+      </w:r>
+      <w:proofErr w:type="spellEnd"/>
+      <w:r>
+        <w:rPr>
+          <w:rFonts w:ascii="Times New Roman" w:eastAsia="Trebuchet MS" w:hAnsi="Times New Roman" w:cs="Times New Roman"/>
+          <w:sz w:val="24"/>
+          <w:szCs w:val="24"/>
+        </w:rPr>
+        <w:t xml:space="preserve"> </w:t>
+      </w:r>
+      <w:proofErr w:type="spellStart"/>
+      <w:r>
+        <w:rPr>
+          <w:rFonts w:ascii="Times New Roman" w:eastAsia="Trebuchet MS" w:hAnsi="Times New Roman" w:cs="Times New Roman"/>
+          <w:sz w:val="24"/>
+          <w:szCs w:val="24"/>
+        </w:rPr>
+        <w:t>foriegn</w:t>
+      </w:r>
+      <w:proofErr w:type="spellEnd"/>
+      <w:r>
+        <w:rPr>
+          <w:rFonts w:ascii="Times New Roman" w:eastAsia="Trebuchet MS" w:hAnsi="Times New Roman" w:cs="Times New Roman"/>
+          <w:sz w:val="24"/>
+          <w:szCs w:val="24"/>
+        </w:rPr>
+        <w:t xml:space="preserve"> key references char                                                                             </w:t>
+      </w:r>
+      <w:proofErr w:type="spellStart"/>
+      <w:r>
+        <w:rPr>
+          <w:rFonts w:ascii="Times New Roman" w:eastAsia="Trebuchet MS" w:hAnsi="Times New Roman" w:cs="Times New Roman"/>
+          <w:sz w:val="24"/>
+          <w:szCs w:val="24"/>
+        </w:rPr>
+        <w:t>ges</w:t>
+      </w:r>
+      <w:proofErr w:type="spellEnd"/>
+      <w:r>
+        <w:rPr>
+          <w:rFonts w:ascii="Times New Roman" w:eastAsia="Trebuchet MS" w:hAnsi="Times New Roman" w:cs="Times New Roman"/>
+          <w:sz w:val="24"/>
+          <w:szCs w:val="24"/>
+        </w:rPr>
+        <w:t>(</w:t>
+      </w:r>
+      <w:proofErr w:type="spellStart"/>
+      <w:r>
+        <w:rPr>
+          <w:rFonts w:ascii="Times New Roman" w:eastAsia="Trebuchet MS" w:hAnsi="Times New Roman" w:cs="Times New Roman"/>
+          <w:sz w:val="24"/>
+          <w:szCs w:val="24"/>
+        </w:rPr>
+        <w:t>charge_id</w:t>
+      </w:r>
+      <w:proofErr w:type="spellEnd"/>
+      <w:r>
+        <w:rPr>
+          <w:rFonts w:ascii="Times New Roman" w:eastAsia="Trebuchet MS" w:hAnsi="Times New Roman" w:cs="Times New Roman"/>
+          <w:sz w:val="24"/>
+          <w:szCs w:val="24"/>
+        </w:rPr>
+        <w:t>), primary key (</w:t>
+      </w:r>
+      <w:proofErr w:type="spellStart"/>
+      <w:r>
+        <w:rPr>
+          <w:rFonts w:ascii="Times New Roman" w:eastAsia="Trebuchet MS" w:hAnsi="Times New Roman" w:cs="Times New Roman"/>
+          <w:sz w:val="24"/>
+          <w:szCs w:val="24"/>
+        </w:rPr>
+        <w:t>bookingNumber,charge_id</w:t>
+      </w:r>
+      <w:proofErr w:type="spellEnd"/>
+      <w:r>
+        <w:rPr>
+          <w:rFonts w:ascii="Times New Roman" w:eastAsia="Trebuchet MS" w:hAnsi="Times New Roman" w:cs="Times New Roman"/>
+          <w:sz w:val="24"/>
+          <w:szCs w:val="24"/>
+        </w:rPr>
+        <w:t>));</w:t>
+      </w:r>
+    </w:p>
+    <w:p>
+      <w:pPr>
+        <w:pStyle w:val="normal0"/>
+        <w:contextualSpacing/>
+        <w:rPr>
+          <w:rFonts w:ascii="Times New Roman" w:eastAsia="Trebuchet MS" w:hAnsi="Times New Roman" w:cs="Times New Roman"/>
+          <w:sz w:val="24"/>
+          <w:szCs w:val="24"/>
+        </w:rPr>
+      </w:pPr>
+      <w:proofErr w:type="gramStart"/>
+      <w:r>
+        <w:rPr>
+          <w:rFonts w:ascii="Times New Roman" w:eastAsia="Trebuchet MS" w:hAnsi="Times New Roman" w:cs="Times New Roman"/>
+          <w:sz w:val="24"/>
+          <w:szCs w:val="24"/>
+        </w:rPr>
+        <w:t>insert</w:t>
+      </w:r>
+      <w:proofErr w:type="gramEnd"/>
+      <w:r>
+        <w:rPr>
+          <w:rFonts w:ascii="Times New Roman" w:eastAsia="Trebuchet MS" w:hAnsi="Times New Roman" w:cs="Times New Roman"/>
+          <w:sz w:val="24"/>
+          <w:szCs w:val="24"/>
+        </w:rPr>
+        <w:t xml:space="preserve"> into addresses values(address) select distinct address </w:t>
+      </w:r>
+      <w:proofErr w:type="spellStart"/>
+      <w:r>
+        <w:rPr>
+          <w:rFonts w:ascii="Times New Roman" w:eastAsia="Trebuchet MS" w:hAnsi="Times New Roman" w:cs="Times New Roman"/>
+          <w:sz w:val="24"/>
+          <w:szCs w:val="24"/>
+        </w:rPr>
+        <w:t>address</w:t>
+      </w:r>
+      <w:proofErr w:type="spellEnd"/>
+      <w:r>
+        <w:rPr>
+          <w:rFonts w:ascii="Times New Roman" w:eastAsia="Trebuchet MS" w:hAnsi="Times New Roman" w:cs="Times New Roman"/>
+          <w:sz w:val="24"/>
+          <w:szCs w:val="24"/>
+        </w:rPr>
+        <w:t xml:space="preserve"> from </w:t>
+      </w:r>
+      <w:proofErr w:type="spellStart"/>
+      <w:r>
+        <w:rPr>
+          <w:rFonts w:ascii="Times New Roman" w:eastAsia="Trebuchet MS" w:hAnsi="Times New Roman" w:cs="Times New Roman"/>
+          <w:sz w:val="24"/>
+          <w:szCs w:val="24"/>
+        </w:rPr>
+        <w:t>jailnew.bookingsB</w:t>
+      </w:r>
+      <w:proofErr w:type="spellEnd"/>
+      <w:r>
+        <w:rPr>
+          <w:rFonts w:ascii="Times New Roman" w:eastAsia="Trebuchet MS" w:hAnsi="Times New Roman" w:cs="Times New Roman"/>
+          <w:sz w:val="24"/>
+          <w:szCs w:val="24"/>
+        </w:rPr>
+        <w:t>;</w:t>
+      </w:r>
+    </w:p>
+    <w:p>
+      <w:pPr>
+        <w:pStyle w:val="normal0"/>
+        <w:contextualSpacing/>
+        <w:rPr>
+          <w:rFonts w:ascii="Times New Roman" w:eastAsia="Trebuchet MS" w:hAnsi="Times New Roman" w:cs="Times New Roman"/>
+          <w:sz w:val="24"/>
+          <w:szCs w:val="24"/>
+        </w:rPr>
+      </w:pPr>
+      <w:proofErr w:type="gramStart"/>
+      <w:r>
+        <w:rPr>
+          <w:rFonts w:ascii="Times New Roman" w:eastAsia="Trebuchet MS" w:hAnsi="Times New Roman" w:cs="Times New Roman"/>
+          <w:sz w:val="24"/>
+          <w:szCs w:val="24"/>
+        </w:rPr>
+        <w:t>insert</w:t>
+      </w:r>
+      <w:proofErr w:type="gramEnd"/>
+      <w:r>
+        <w:rPr>
+          <w:rFonts w:ascii="Times New Roman" w:eastAsia="Trebuchet MS" w:hAnsi="Times New Roman" w:cs="Times New Roman"/>
+          <w:sz w:val="24"/>
+          <w:szCs w:val="24"/>
+        </w:rPr>
+        <w:t xml:space="preserve"> into bookings select </w:t>
+      </w:r>
+      <w:proofErr w:type="spellStart"/>
+      <w:r>
+        <w:rPr>
+          <w:rFonts w:ascii="Times New Roman" w:eastAsia="Trebuchet MS" w:hAnsi="Times New Roman" w:cs="Times New Roman"/>
+          <w:sz w:val="24"/>
+          <w:szCs w:val="24"/>
+        </w:rPr>
+        <w:t>bookingNumber</w:t>
+      </w:r>
+      <w:proofErr w:type="spellEnd"/>
+      <w:r>
+        <w:rPr>
+          <w:rFonts w:ascii="Times New Roman" w:eastAsia="Trebuchet MS" w:hAnsi="Times New Roman" w:cs="Times New Roman"/>
+          <w:sz w:val="24"/>
+          <w:szCs w:val="24"/>
+        </w:rPr>
+        <w:t>,</w:t>
+      </w:r>
+      <w:r>
+        <w:rPr>
+          <w:rFonts w:ascii="Times New Roman" w:eastAsia="Trebuchet MS" w:hAnsi="Times New Roman" w:cs="Times New Roman"/>
+          <w:sz w:val="24"/>
+          <w:szCs w:val="24"/>
+        </w:rPr>
+        <w:t xml:space="preserve"> Agency, ABN, Court,</w:t>
+      </w:r>
+      <w:r>
+        <w:rPr>
+          <w:rFonts w:ascii="Times New Roman" w:eastAsia="Trebuchet MS" w:hAnsi="Times New Roman" w:cs="Times New Roman"/>
+          <w:sz w:val="24"/>
+          <w:szCs w:val="24"/>
+        </w:rPr>
+        <w:t xml:space="preserve"> </w:t>
+      </w:r>
+      <w:proofErr w:type="spellStart"/>
+      <w:r>
+        <w:rPr>
+          <w:rFonts w:ascii="Times New Roman" w:eastAsia="Trebuchet MS" w:hAnsi="Times New Roman" w:cs="Times New Roman"/>
+          <w:sz w:val="24"/>
+          <w:szCs w:val="24"/>
+        </w:rPr>
         <w:t>releaseDate</w:t>
       </w:r>
       <w:proofErr w:type="spellEnd"/>
@@ -626,7 +1364,7 @@
           <w:sz w:val="24"/>
           <w:szCs w:val="24"/>
         </w:rPr>
-        <w:t xml:space="preserve"> timestamp, </w:t>
+        <w:t xml:space="preserve">, </w:t>
       </w:r>
       <w:proofErr w:type="spellStart"/>
       <w:r>
@@ -644,43 +1382,25 @@
           <w:sz w:val="24"/>
           <w:szCs w:val="24"/>
         </w:rPr>
-        <w:t xml:space="preserve"> </w:t>
-      </w:r>
-      <w:proofErr w:type="spellStart"/>
-      <w:r>
-        <w:rPr>
-          <w:rFonts w:ascii="Times New Roman" w:eastAsia="Trebuchet MS" w:hAnsi="Times New Roman" w:cs="Times New Roman"/>
-          <w:sz w:val="24"/>
-          <w:szCs w:val="24"/>
-        </w:rPr>
-        <w:t>varchar,SOID</w:t>
-      </w:r>
-      <w:proofErr w:type="spellEnd"/>
-      <w:r>
-        <w:rPr>
-          <w:rFonts w:ascii="Times New Roman" w:eastAsia="Trebuchet MS" w:hAnsi="Times New Roman" w:cs="Times New Roman"/>
-          <w:sz w:val="24"/>
-          <w:szCs w:val="24"/>
-        </w:rPr>
-        <w:t xml:space="preserve"> </w:t>
-      </w:r>
-      <w:proofErr w:type="spellStart"/>
-      <w:r>
-        <w:rPr>
-          <w:rFonts w:ascii="Times New Roman" w:eastAsia="Trebuchet MS" w:hAnsi="Times New Roman" w:cs="Times New Roman"/>
-          <w:sz w:val="24"/>
-          <w:szCs w:val="24"/>
-        </w:rPr>
-        <w:t>int</w:t>
-      </w:r>
-      <w:proofErr w:type="spellEnd"/>
-      <w:r>
-        <w:rPr>
-          <w:rFonts w:ascii="Times New Roman" w:eastAsia="Trebuchet MS" w:hAnsi="Times New Roman" w:cs="Times New Roman"/>
-          <w:sz w:val="24"/>
-          <w:szCs w:val="24"/>
-        </w:rPr>
-        <w:t>, foreign key(SOID) references people(SOID));</w:t>
+        <w:t xml:space="preserve">, SOID from </w:t>
+      </w:r>
+      <w:proofErr w:type="spellStart"/>
+      <w:r>
+        <w:rPr>
+          <w:rFonts w:ascii="Times New Roman" w:eastAsia="Trebuchet MS" w:hAnsi="Times New Roman" w:cs="Times New Roman"/>
+          <w:sz w:val="24"/>
+          <w:szCs w:val="24"/>
+        </w:rPr>
+        <w:t>jailnew.bookingsB</w:t>
+      </w:r>
+      <w:proofErr w:type="spellEnd"/>
+      <w:r>
+        <w:rPr>
+          <w:rFonts w:ascii="Times New Roman" w:eastAsia="Trebuchet MS" w:hAnsi="Times New Roman" w:cs="Times New Roman"/>
+          <w:sz w:val="24"/>
+          <w:szCs w:val="24"/>
+        </w:rPr>
+        <w:t>;</w:t>
       </w:r>
     </w:p>
     <w:p>
@@ -693,14 +1413,6 @@
           <w:szCs w:val="24"/>
         </w:rPr>
       </w:pPr>
-      <w:r>
-        <w:rPr>
-          <w:rFonts w:ascii="Times New Roman" w:eastAsia="Trebuchet MS" w:hAnsi="Times New Roman" w:cs="Times New Roman"/>
-          <w:sz w:val="24"/>
-          <w:szCs w:val="24"/>
-        </w:rPr>
-        <w:t xml:space="preserve">CREATE TABLE </w:t>
-      </w:r>
       <w:proofErr w:type="gramStart"/>
       <w:r>
         <w:rPr>
@@ -708,9 +1420,9 @@
           <w:sz w:val="24"/>
           <w:szCs w:val="24"/>
         </w:rPr>
-        <w:t>Addresses(</w:t>
-      </w:r>
-      <w:proofErr w:type="spellStart"/>
+        <w:lastRenderedPageBreak/>
+        <w:t>insert</w:t>
+      </w:r>
       <w:proofErr w:type="gramEnd"/>
       <w:r>
         <w:rPr>
@@ -718,52 +1430,25 @@
           <w:sz w:val="24"/>
           <w:szCs w:val="24"/>
         </w:rPr>
-        <w:t>Address_id</w:t>
-      </w:r>
-      <w:proofErr w:type="spellEnd"/>
-      <w:r>
-        <w:rPr>
-          <w:rFonts w:ascii="Times New Roman" w:eastAsia="Trebuchet MS" w:hAnsi="Times New Roman" w:cs="Times New Roman"/>
-          <w:sz w:val="24"/>
-          <w:szCs w:val="24"/>
-        </w:rPr>
-        <w:t xml:space="preserve"> integer primary key </w:t>
-      </w:r>
-      <w:proofErr w:type="spellStart"/>
-      <w:r>
-        <w:rPr>
-          <w:rFonts w:ascii="Times New Roman" w:eastAsia="Trebuchet MS" w:hAnsi="Times New Roman" w:cs="Times New Roman"/>
-          <w:sz w:val="24"/>
-          <w:szCs w:val="24"/>
-        </w:rPr>
-        <w:t>autoincrement</w:t>
-      </w:r>
-      <w:proofErr w:type="spellEnd"/>
-      <w:r>
-        <w:rPr>
-          <w:rFonts w:ascii="Times New Roman" w:eastAsia="Trebuchet MS" w:hAnsi="Times New Roman" w:cs="Times New Roman"/>
-          <w:sz w:val="24"/>
-          <w:szCs w:val="24"/>
-        </w:rPr>
-        <w:t xml:space="preserve">, address </w:t>
-      </w:r>
-      <w:proofErr w:type="spellStart"/>
-      <w:r>
-        <w:rPr>
-          <w:rFonts w:ascii="Times New Roman" w:eastAsia="Trebuchet MS" w:hAnsi="Times New Roman" w:cs="Times New Roman"/>
-          <w:sz w:val="24"/>
-          <w:szCs w:val="24"/>
-        </w:rPr>
-        <w:t>varchar</w:t>
-      </w:r>
-      <w:proofErr w:type="spellEnd"/>
-      <w:r>
-        <w:rPr>
-          <w:rFonts w:ascii="Times New Roman" w:eastAsia="Trebuchet MS" w:hAnsi="Times New Roman" w:cs="Times New Roman"/>
-          <w:sz w:val="24"/>
-          <w:szCs w:val="24"/>
-        </w:rPr>
-        <w:t xml:space="preserve"> unique);</w:t>
+        <w:t xml:space="preserve"> into people (SOID, name, DOB, POB, Race, e) select * from (select SOID, name, DOB, POB, race, e from </w:t>
+      </w:r>
+      <w:proofErr w:type="spellStart"/>
+      <w:r>
+        <w:rPr>
+          <w:rFonts w:ascii="Times New Roman" w:eastAsia="Trebuchet MS" w:hAnsi="Times New Roman" w:cs="Times New Roman"/>
+          <w:sz w:val="24"/>
+          <w:szCs w:val="24"/>
+        </w:rPr>
+        <w:t>jailnew.bookingsB</w:t>
+      </w:r>
+      <w:proofErr w:type="spellEnd"/>
+      <w:r>
+        <w:rPr>
+          <w:rFonts w:ascii="Times New Roman" w:eastAsia="Trebuchet MS" w:hAnsi="Times New Roman" w:cs="Times New Roman"/>
+          <w:sz w:val="24"/>
+          <w:szCs w:val="24"/>
+        </w:rPr>
+        <w:t xml:space="preserve"> group by SOID);</w:t>
       </w:r>
     </w:p>
     <w:p>
@@ -776,103 +1461,266 @@
           <w:szCs w:val="24"/>
         </w:rPr>
       </w:pPr>
-      <w:r>
-        <w:rPr>
-          <w:rFonts w:ascii="Times New Roman" w:eastAsia="Trebuchet MS" w:hAnsi="Times New Roman" w:cs="Times New Roman"/>
-          <w:sz w:val="24"/>
-          <w:szCs w:val="24"/>
-        </w:rPr>
-        <w:t xml:space="preserve">CREATE TABLE people(SOID </w:t>
-      </w:r>
-      <w:proofErr w:type="spellStart"/>
-      <w:r>
-        <w:rPr>
-          <w:rFonts w:ascii="Times New Roman" w:eastAsia="Trebuchet MS" w:hAnsi="Times New Roman" w:cs="Times New Roman"/>
-          <w:sz w:val="24"/>
-          <w:szCs w:val="24"/>
-        </w:rPr>
-        <w:t>int</w:t>
-      </w:r>
-      <w:proofErr w:type="spellEnd"/>
-      <w:r>
-        <w:rPr>
-          <w:rFonts w:ascii="Times New Roman" w:eastAsia="Trebuchet MS" w:hAnsi="Times New Roman" w:cs="Times New Roman"/>
-          <w:sz w:val="24"/>
-          <w:szCs w:val="24"/>
-        </w:rPr>
-        <w:t xml:space="preserve"> primary key, name </w:t>
-      </w:r>
-      <w:proofErr w:type="spellStart"/>
-      <w:r>
-        <w:rPr>
-          <w:rFonts w:ascii="Times New Roman" w:eastAsia="Trebuchet MS" w:hAnsi="Times New Roman" w:cs="Times New Roman"/>
-          <w:sz w:val="24"/>
-          <w:szCs w:val="24"/>
-        </w:rPr>
-        <w:t>varchar</w:t>
-      </w:r>
-      <w:proofErr w:type="spellEnd"/>
-      <w:r>
-        <w:rPr>
-          <w:rFonts w:ascii="Times New Roman" w:eastAsia="Trebuchet MS" w:hAnsi="Times New Roman" w:cs="Times New Roman"/>
-          <w:sz w:val="24"/>
-          <w:szCs w:val="24"/>
-        </w:rPr>
-        <w:t xml:space="preserve">, DOB timestamp, POB </w:t>
-      </w:r>
-      <w:proofErr w:type="spellStart"/>
-      <w:r>
-        <w:rPr>
-          <w:rFonts w:ascii="Times New Roman" w:eastAsia="Trebuchet MS" w:hAnsi="Times New Roman" w:cs="Times New Roman"/>
-          <w:sz w:val="24"/>
-          <w:szCs w:val="24"/>
-        </w:rPr>
-        <w:t>varchar</w:t>
-      </w:r>
-      <w:proofErr w:type="spellEnd"/>
-      <w:r>
-        <w:rPr>
-          <w:rFonts w:ascii="Times New Roman" w:eastAsia="Trebuchet MS" w:hAnsi="Times New Roman" w:cs="Times New Roman"/>
-          <w:sz w:val="24"/>
-          <w:szCs w:val="24"/>
-        </w:rPr>
-        <w:t>, Race char(1) check (Race in ("</w:t>
-      </w:r>
-      <w:proofErr w:type="spellStart"/>
-      <w:r>
-        <w:rPr>
-          <w:rFonts w:ascii="Times New Roman" w:eastAsia="Trebuchet MS" w:hAnsi="Times New Roman" w:cs="Times New Roman"/>
-          <w:sz w:val="24"/>
-          <w:szCs w:val="24"/>
-        </w:rPr>
-        <w:t>A","B","I","U","W","a","b","w</w:t>
-      </w:r>
-      <w:proofErr w:type="spellEnd"/>
-      <w:r>
-        <w:rPr>
-          <w:rFonts w:ascii="Times New Roman" w:eastAsia="Trebuchet MS" w:hAnsi="Times New Roman" w:cs="Times New Roman"/>
-          <w:sz w:val="24"/>
-          <w:szCs w:val="24"/>
-        </w:rPr>
-        <w:t>")), e char(1) check (e in ("</w:t>
-      </w:r>
-      <w:proofErr w:type="spellStart"/>
-      <w:r>
-        <w:rPr>
-          <w:rFonts w:ascii="Times New Roman" w:eastAsia="Trebuchet MS" w:hAnsi="Times New Roman" w:cs="Times New Roman"/>
-          <w:sz w:val="24"/>
-          <w:szCs w:val="24"/>
-        </w:rPr>
-        <w:t>H","N","U","h","n","u</w:t>
-      </w:r>
-      <w:proofErr w:type="spellEnd"/>
-      <w:r>
-        <w:rPr>
-          <w:rFonts w:ascii="Times New Roman" w:eastAsia="Trebuchet MS" w:hAnsi="Times New Roman" w:cs="Times New Roman"/>
-          <w:sz w:val="24"/>
-          <w:szCs w:val="24"/>
-        </w:rPr>
-        <w:t>")));</w:t>
+      <w:proofErr w:type="gramStart"/>
+      <w:r>
+        <w:rPr>
+          <w:rFonts w:ascii="Times New Roman" w:eastAsia="Trebuchet MS" w:hAnsi="Times New Roman" w:cs="Times New Roman"/>
+          <w:sz w:val="24"/>
+          <w:szCs w:val="24"/>
+        </w:rPr>
+        <w:t>insert</w:t>
+      </w:r>
+      <w:proofErr w:type="gramEnd"/>
+      <w:r>
+        <w:rPr>
+          <w:rFonts w:ascii="Times New Roman" w:eastAsia="Trebuchet MS" w:hAnsi="Times New Roman" w:cs="Times New Roman"/>
+          <w:sz w:val="24"/>
+          <w:szCs w:val="24"/>
+        </w:rPr>
+        <w:t xml:space="preserve"> into </w:t>
+      </w:r>
+      <w:proofErr w:type="spellStart"/>
+      <w:r>
+        <w:rPr>
+          <w:rFonts w:ascii="Times New Roman" w:eastAsia="Trebuchet MS" w:hAnsi="Times New Roman" w:cs="Times New Roman"/>
+          <w:sz w:val="24"/>
+          <w:szCs w:val="24"/>
+        </w:rPr>
+        <w:t>BookingsCharges</w:t>
+      </w:r>
+      <w:proofErr w:type="spellEnd"/>
+      <w:r>
+        <w:rPr>
+          <w:rFonts w:ascii="Times New Roman" w:eastAsia="Trebuchet MS" w:hAnsi="Times New Roman" w:cs="Times New Roman"/>
+          <w:sz w:val="24"/>
+          <w:szCs w:val="24"/>
+        </w:rPr>
+        <w:t>(</w:t>
+      </w:r>
+      <w:proofErr w:type="spellStart"/>
+      <w:r>
+        <w:rPr>
+          <w:rFonts w:ascii="Times New Roman" w:eastAsia="Trebuchet MS" w:hAnsi="Times New Roman" w:cs="Times New Roman"/>
+          <w:sz w:val="24"/>
+          <w:szCs w:val="24"/>
+        </w:rPr>
+        <w:t>bookingNumber</w:t>
+      </w:r>
+      <w:proofErr w:type="spellEnd"/>
+      <w:r>
+        <w:rPr>
+          <w:rFonts w:ascii="Times New Roman" w:eastAsia="Trebuchet MS" w:hAnsi="Times New Roman" w:cs="Times New Roman"/>
+          <w:sz w:val="24"/>
+          <w:szCs w:val="24"/>
+        </w:rPr>
+        <w:t xml:space="preserve">, </w:t>
+      </w:r>
+      <w:proofErr w:type="spellStart"/>
+      <w:r>
+        <w:rPr>
+          <w:rFonts w:ascii="Times New Roman" w:eastAsia="Trebuchet MS" w:hAnsi="Times New Roman" w:cs="Times New Roman"/>
+          <w:sz w:val="24"/>
+          <w:szCs w:val="24"/>
+        </w:rPr>
+        <w:t>chargeType</w:t>
+      </w:r>
+      <w:proofErr w:type="spellEnd"/>
+      <w:r>
+        <w:rPr>
+          <w:rFonts w:ascii="Times New Roman" w:eastAsia="Trebuchet MS" w:hAnsi="Times New Roman" w:cs="Times New Roman"/>
+          <w:sz w:val="24"/>
+          <w:szCs w:val="24"/>
+        </w:rPr>
+        <w:t xml:space="preserve">, </w:t>
+      </w:r>
+      <w:proofErr w:type="spellStart"/>
+      <w:r>
+        <w:rPr>
+          <w:rFonts w:ascii="Times New Roman" w:eastAsia="Trebuchet MS" w:hAnsi="Times New Roman" w:cs="Times New Roman"/>
+          <w:sz w:val="24"/>
+          <w:szCs w:val="24"/>
+        </w:rPr>
+        <w:t>charge_id</w:t>
+      </w:r>
+      <w:proofErr w:type="spellEnd"/>
+      <w:r>
+        <w:rPr>
+          <w:rFonts w:ascii="Times New Roman" w:eastAsia="Trebuchet MS" w:hAnsi="Times New Roman" w:cs="Times New Roman"/>
+          <w:sz w:val="24"/>
+          <w:szCs w:val="24"/>
+        </w:rPr>
+        <w:t xml:space="preserve">) select </w:t>
+      </w:r>
+      <w:proofErr w:type="spellStart"/>
+      <w:r>
+        <w:rPr>
+          <w:rFonts w:ascii="Times New Roman" w:eastAsia="Trebuchet MS" w:hAnsi="Times New Roman" w:cs="Times New Roman"/>
+          <w:sz w:val="24"/>
+          <w:szCs w:val="24"/>
+        </w:rPr>
+        <w:t>bookingNumber</w:t>
+      </w:r>
+      <w:proofErr w:type="spellEnd"/>
+      <w:r>
+        <w:rPr>
+          <w:rFonts w:ascii="Times New Roman" w:eastAsia="Trebuchet MS" w:hAnsi="Times New Roman" w:cs="Times New Roman"/>
+          <w:sz w:val="24"/>
+          <w:szCs w:val="24"/>
+        </w:rPr>
+        <w:t xml:space="preserve">, </w:t>
+      </w:r>
+      <w:proofErr w:type="spellStart"/>
+      <w:r>
+        <w:rPr>
+          <w:rFonts w:ascii="Times New Roman" w:eastAsia="Trebuchet MS" w:hAnsi="Times New Roman" w:cs="Times New Roman"/>
+          <w:sz w:val="24"/>
+          <w:szCs w:val="24"/>
+        </w:rPr>
+        <w:t>chargeType</w:t>
+      </w:r>
+      <w:proofErr w:type="spellEnd"/>
+      <w:r>
+        <w:rPr>
+          <w:rFonts w:ascii="Times New Roman" w:eastAsia="Trebuchet MS" w:hAnsi="Times New Roman" w:cs="Times New Roman"/>
+          <w:sz w:val="24"/>
+          <w:szCs w:val="24"/>
+        </w:rPr>
+        <w:t xml:space="preserve">, </w:t>
+      </w:r>
+      <w:proofErr w:type="spellStart"/>
+      <w:r>
+        <w:rPr>
+          <w:rFonts w:ascii="Times New Roman" w:eastAsia="Trebuchet MS" w:hAnsi="Times New Roman" w:cs="Times New Roman"/>
+          <w:sz w:val="24"/>
+          <w:szCs w:val="24"/>
+        </w:rPr>
+        <w:t>charge_id</w:t>
+      </w:r>
+      <w:proofErr w:type="spellEnd"/>
+      <w:r>
+        <w:rPr>
+          <w:rFonts w:ascii="Times New Roman" w:eastAsia="Trebuchet MS" w:hAnsi="Times New Roman" w:cs="Times New Roman"/>
+          <w:sz w:val="24"/>
+          <w:szCs w:val="24"/>
+        </w:rPr>
+        <w:t xml:space="preserve"> from (select </w:t>
+      </w:r>
+      <w:proofErr w:type="spellStart"/>
+      <w:r>
+        <w:rPr>
+          <w:rFonts w:ascii="Times New Roman" w:eastAsia="Trebuchet MS" w:hAnsi="Times New Roman" w:cs="Times New Roman"/>
+          <w:sz w:val="24"/>
+          <w:szCs w:val="24"/>
+        </w:rPr>
+        <w:t>a.bookingNumber</w:t>
+      </w:r>
+      <w:proofErr w:type="spellEnd"/>
+      <w:r>
+        <w:rPr>
+          <w:rFonts w:ascii="Times New Roman" w:eastAsia="Trebuchet MS" w:hAnsi="Times New Roman" w:cs="Times New Roman"/>
+          <w:sz w:val="24"/>
+          <w:szCs w:val="24"/>
+        </w:rPr>
+        <w:t xml:space="preserve">, </w:t>
+      </w:r>
+      <w:proofErr w:type="spellStart"/>
+      <w:r>
+        <w:rPr>
+          <w:rFonts w:ascii="Times New Roman" w:eastAsia="Trebuchet MS" w:hAnsi="Times New Roman" w:cs="Times New Roman"/>
+          <w:sz w:val="24"/>
+          <w:szCs w:val="24"/>
+        </w:rPr>
+        <w:t>a.chargeType</w:t>
+      </w:r>
+      <w:proofErr w:type="spellEnd"/>
+      <w:r>
+        <w:rPr>
+          <w:rFonts w:ascii="Times New Roman" w:eastAsia="Trebuchet MS" w:hAnsi="Times New Roman" w:cs="Times New Roman"/>
+          <w:sz w:val="24"/>
+          <w:szCs w:val="24"/>
+        </w:rPr>
+        <w:t xml:space="preserve">, </w:t>
+      </w:r>
+      <w:proofErr w:type="spellStart"/>
+      <w:r>
+        <w:rPr>
+          <w:rFonts w:ascii="Times New Roman" w:eastAsia="Trebuchet MS" w:hAnsi="Times New Roman" w:cs="Times New Roman"/>
+          <w:sz w:val="24"/>
+          <w:szCs w:val="24"/>
+        </w:rPr>
+        <w:t>b.charge_id</w:t>
+      </w:r>
+      <w:proofErr w:type="spellEnd"/>
+      <w:r>
+        <w:rPr>
+          <w:rFonts w:ascii="Times New Roman" w:eastAsia="Trebuchet MS" w:hAnsi="Times New Roman" w:cs="Times New Roman"/>
+          <w:sz w:val="24"/>
+          <w:szCs w:val="24"/>
+        </w:rPr>
+        <w:t xml:space="preserve"> from </w:t>
+      </w:r>
+      <w:proofErr w:type="spellStart"/>
+      <w:r>
+        <w:rPr>
+          <w:rFonts w:ascii="Times New Roman" w:eastAsia="Trebuchet MS" w:hAnsi="Times New Roman" w:cs="Times New Roman"/>
+          <w:sz w:val="24"/>
+          <w:szCs w:val="24"/>
+        </w:rPr>
+        <w:t>jailnew.</w:t>
+      </w:r>
+      <w:r>
+        <w:rPr>
+          <w:rFonts w:ascii="Times New Roman" w:eastAsia="Trebuchet MS" w:hAnsi="Times New Roman" w:cs="Times New Roman"/>
+          <w:b/>
+          <w:sz w:val="24"/>
+          <w:szCs w:val="24"/>
+        </w:rPr>
+        <w:t>booking_addl_charge</w:t>
+      </w:r>
+      <w:proofErr w:type="spellEnd"/>
+      <w:r>
+        <w:rPr>
+          <w:rFonts w:ascii="Times New Roman" w:eastAsia="Trebuchet MS" w:hAnsi="Times New Roman" w:cs="Times New Roman"/>
+          <w:sz w:val="24"/>
+          <w:szCs w:val="24"/>
+        </w:rPr>
+        <w:t xml:space="preserve"> a left join charges b on </w:t>
+      </w:r>
+      <w:proofErr w:type="spellStart"/>
+      <w:r>
+        <w:rPr>
+          <w:rFonts w:ascii="Times New Roman" w:eastAsia="Trebuchet MS" w:hAnsi="Times New Roman" w:cs="Times New Roman"/>
+          <w:sz w:val="24"/>
+          <w:szCs w:val="24"/>
+        </w:rPr>
+        <w:t>a.charge</w:t>
+      </w:r>
+      <w:proofErr w:type="spellEnd"/>
+      <w:r>
+        <w:rPr>
+          <w:rFonts w:ascii="Times New Roman" w:eastAsia="Trebuchet MS" w:hAnsi="Times New Roman" w:cs="Times New Roman"/>
+          <w:sz w:val="24"/>
+          <w:szCs w:val="24"/>
+        </w:rPr>
+        <w:t xml:space="preserve"> = </w:t>
+      </w:r>
+      <w:proofErr w:type="spellStart"/>
+      <w:r>
+        <w:rPr>
+          <w:rFonts w:ascii="Times New Roman" w:eastAsia="Trebuchet MS" w:hAnsi="Times New Roman" w:cs="Times New Roman"/>
+          <w:sz w:val="24"/>
+          <w:szCs w:val="24"/>
+        </w:rPr>
+        <w:t>b.charge_name</w:t>
+      </w:r>
+      <w:proofErr w:type="spellEnd"/>
+      <w:r>
+        <w:rPr>
+          <w:rFonts w:ascii="Times New Roman" w:eastAsia="Trebuchet MS" w:hAnsi="Times New Roman" w:cs="Times New Roman"/>
+          <w:sz w:val="24"/>
+          <w:szCs w:val="24"/>
+        </w:rPr>
+        <w:t>);</w:t>
       </w:r>
     </w:p>
     <w:p>
@@ -901,16 +1749,178 @@
           <w:sz w:val="24"/>
           <w:szCs w:val="24"/>
         </w:rPr>
-        <w:t xml:space="preserve"> into addresses values(address) select distinct address </w:t>
-      </w:r>
-      <w:proofErr w:type="spellStart"/>
-      <w:r>
-        <w:rPr>
-          <w:rFonts w:ascii="Times New Roman" w:eastAsia="Trebuchet MS" w:hAnsi="Times New Roman" w:cs="Times New Roman"/>
-          <w:sz w:val="24"/>
-          <w:szCs w:val="24"/>
-        </w:rPr>
-        <w:t>address</w:t>
+        <w:t xml:space="preserve"> into </w:t>
+      </w:r>
+      <w:proofErr w:type="spellStart"/>
+      <w:r>
+        <w:rPr>
+          <w:rFonts w:ascii="Times New Roman" w:eastAsia="Trebuchet MS" w:hAnsi="Times New Roman" w:cs="Times New Roman"/>
+          <w:sz w:val="24"/>
+          <w:szCs w:val="24"/>
+        </w:rPr>
+        <w:t>BookingsCharges</w:t>
+      </w:r>
+      <w:proofErr w:type="spellEnd"/>
+      <w:r>
+        <w:rPr>
+          <w:rFonts w:ascii="Times New Roman" w:eastAsia="Trebuchet MS" w:hAnsi="Times New Roman" w:cs="Times New Roman"/>
+          <w:sz w:val="24"/>
+          <w:szCs w:val="24"/>
+        </w:rPr>
+        <w:t>(</w:t>
+      </w:r>
+      <w:proofErr w:type="spellStart"/>
+      <w:r>
+        <w:rPr>
+          <w:rFonts w:ascii="Times New Roman" w:eastAsia="Trebuchet MS" w:hAnsi="Times New Roman" w:cs="Times New Roman"/>
+          <w:sz w:val="24"/>
+          <w:szCs w:val="24"/>
+        </w:rPr>
+        <w:t>bookingNumber</w:t>
+      </w:r>
+      <w:proofErr w:type="spellEnd"/>
+      <w:r>
+        <w:rPr>
+          <w:rFonts w:ascii="Times New Roman" w:eastAsia="Trebuchet MS" w:hAnsi="Times New Roman" w:cs="Times New Roman"/>
+          <w:sz w:val="24"/>
+          <w:szCs w:val="24"/>
+        </w:rPr>
+        <w:t xml:space="preserve">, </w:t>
+      </w:r>
+      <w:proofErr w:type="spellStart"/>
+      <w:r>
+        <w:rPr>
+          <w:rFonts w:ascii="Times New Roman" w:eastAsia="Trebuchet MS" w:hAnsi="Times New Roman" w:cs="Times New Roman"/>
+          <w:sz w:val="24"/>
+          <w:szCs w:val="24"/>
+        </w:rPr>
+        <w:t>chargeType</w:t>
+      </w:r>
+      <w:proofErr w:type="spellEnd"/>
+      <w:r>
+        <w:rPr>
+          <w:rFonts w:ascii="Times New Roman" w:eastAsia="Trebuchet MS" w:hAnsi="Times New Roman" w:cs="Times New Roman"/>
+          <w:sz w:val="24"/>
+          <w:szCs w:val="24"/>
+        </w:rPr>
+        <w:t xml:space="preserve">, </w:t>
+      </w:r>
+      <w:proofErr w:type="spellStart"/>
+      <w:r>
+        <w:rPr>
+          <w:rFonts w:ascii="Times New Roman" w:eastAsia="Trebuchet MS" w:hAnsi="Times New Roman" w:cs="Times New Roman"/>
+          <w:sz w:val="24"/>
+          <w:szCs w:val="24"/>
+        </w:rPr>
+        <w:t>charge_id</w:t>
+      </w:r>
+      <w:proofErr w:type="spellEnd"/>
+      <w:r>
+        <w:rPr>
+          <w:rFonts w:ascii="Times New Roman" w:eastAsia="Trebuchet MS" w:hAnsi="Times New Roman" w:cs="Times New Roman"/>
+          <w:sz w:val="24"/>
+          <w:szCs w:val="24"/>
+        </w:rPr>
+        <w:t xml:space="preserve">) select </w:t>
+      </w:r>
+      <w:proofErr w:type="spellStart"/>
+      <w:r>
+        <w:rPr>
+          <w:rFonts w:ascii="Times New Roman" w:eastAsia="Trebuchet MS" w:hAnsi="Times New Roman" w:cs="Times New Roman"/>
+          <w:sz w:val="24"/>
+          <w:szCs w:val="24"/>
+        </w:rPr>
+        <w:t>bookingNumber</w:t>
+      </w:r>
+      <w:proofErr w:type="spellEnd"/>
+      <w:r>
+        <w:rPr>
+          <w:rFonts w:ascii="Times New Roman" w:eastAsia="Trebuchet MS" w:hAnsi="Times New Roman" w:cs="Times New Roman"/>
+          <w:sz w:val="24"/>
+          <w:szCs w:val="24"/>
+        </w:rPr>
+        <w:t xml:space="preserve">, </w:t>
+      </w:r>
+      <w:proofErr w:type="spellStart"/>
+      <w:r>
+        <w:rPr>
+          <w:rFonts w:ascii="Times New Roman" w:eastAsia="Trebuchet MS" w:hAnsi="Times New Roman" w:cs="Times New Roman"/>
+          <w:sz w:val="24"/>
+          <w:szCs w:val="24"/>
+        </w:rPr>
+        <w:t>chargeType</w:t>
+      </w:r>
+      <w:proofErr w:type="spellEnd"/>
+      <w:r>
+        <w:rPr>
+          <w:rFonts w:ascii="Times New Roman" w:eastAsia="Trebuchet MS" w:hAnsi="Times New Roman" w:cs="Times New Roman"/>
+          <w:sz w:val="24"/>
+          <w:szCs w:val="24"/>
+        </w:rPr>
+        <w:t xml:space="preserve">, </w:t>
+      </w:r>
+      <w:proofErr w:type="spellStart"/>
+      <w:r>
+        <w:rPr>
+          <w:rFonts w:ascii="Times New Roman" w:eastAsia="Trebuchet MS" w:hAnsi="Times New Roman" w:cs="Times New Roman"/>
+          <w:sz w:val="24"/>
+          <w:szCs w:val="24"/>
+        </w:rPr>
+        <w:t>charge_id</w:t>
+      </w:r>
+      <w:proofErr w:type="spellEnd"/>
+      <w:r>
+        <w:rPr>
+          <w:rFonts w:ascii="Times New Roman" w:eastAsia="Trebuchet MS" w:hAnsi="Times New Roman" w:cs="Times New Roman"/>
+          <w:sz w:val="24"/>
+          <w:szCs w:val="24"/>
+        </w:rPr>
+        <w:t xml:space="preserve"> from (select </w:t>
+      </w:r>
+      <w:proofErr w:type="spellStart"/>
+      <w:r>
+        <w:rPr>
+          <w:rFonts w:ascii="Times New Roman" w:eastAsia="Trebuchet MS" w:hAnsi="Times New Roman" w:cs="Times New Roman"/>
+          <w:sz w:val="24"/>
+          <w:szCs w:val="24"/>
+        </w:rPr>
+        <w:t>a.bookingNumber</w:t>
+      </w:r>
+      <w:proofErr w:type="spellEnd"/>
+      <w:r>
+        <w:rPr>
+          <w:rFonts w:ascii="Times New Roman" w:eastAsia="Trebuchet MS" w:hAnsi="Times New Roman" w:cs="Times New Roman"/>
+          <w:sz w:val="24"/>
+          <w:szCs w:val="24"/>
+        </w:rPr>
+        <w:t xml:space="preserve">, </w:t>
+      </w:r>
+      <w:proofErr w:type="spellStart"/>
+      <w:r>
+        <w:rPr>
+          <w:rFonts w:ascii="Times New Roman" w:eastAsia="Trebuchet MS" w:hAnsi="Times New Roman" w:cs="Times New Roman"/>
+          <w:sz w:val="24"/>
+          <w:szCs w:val="24"/>
+        </w:rPr>
+        <w:t>a.chargeType</w:t>
+      </w:r>
+      <w:proofErr w:type="spellEnd"/>
+      <w:r>
+        <w:rPr>
+          <w:rFonts w:ascii="Times New Roman" w:eastAsia="Trebuchet MS" w:hAnsi="Times New Roman" w:cs="Times New Roman"/>
+          <w:sz w:val="24"/>
+          <w:szCs w:val="24"/>
+        </w:rPr>
+        <w:t xml:space="preserve">, </w:t>
+      </w:r>
+      <w:proofErr w:type="spellStart"/>
+      <w:r>
+        <w:rPr>
+          <w:rFonts w:ascii="Times New Roman" w:eastAsia="Trebuchet MS" w:hAnsi="Times New Roman" w:cs="Times New Roman"/>
+          <w:sz w:val="24"/>
+          <w:szCs w:val="24"/>
+        </w:rPr>
+        <w:t>b.charge_id</w:t>
       </w:r>
       <w:proofErr w:type="spellEnd"/>
       <w:r>
@@ -928,135 +1938,61 @@
           <w:sz w:val="24"/>
           <w:szCs w:val="24"/>
         </w:rPr>
-        <w:t>jailnew.bookingsB</w:t>
-      </w:r>
-      <w:proofErr w:type="spellEnd"/>
-      <w:r>
-        <w:rPr>
-          <w:rFonts w:ascii="Times New Roman" w:eastAsia="Trebuchet MS" w:hAnsi="Times New Roman" w:cs="Times New Roman"/>
-          <w:sz w:val="24"/>
-          <w:szCs w:val="24"/>
-        </w:rPr>
-        <w:t>;</w:t>
-      </w:r>
-    </w:p>
-    <w:p>
-      <w:pPr>
-        <w:pStyle w:val="normal0"/>
-        <w:contextualSpacing/>
-        <w:rPr>
-          <w:rFonts w:ascii="Times New Roman" w:eastAsia="Trebuchet MS" w:hAnsi="Times New Roman" w:cs="Times New Roman"/>
-          <w:sz w:val="24"/>
-          <w:szCs w:val="24"/>
-        </w:rPr>
-      </w:pPr>
-      <w:proofErr w:type="gramStart"/>
-      <w:r>
-        <w:rPr>
-          <w:rFonts w:ascii="Times New Roman" w:eastAsia="Trebuchet MS" w:hAnsi="Times New Roman" w:cs="Times New Roman"/>
-          <w:sz w:val="24"/>
-          <w:szCs w:val="24"/>
-        </w:rPr>
-        <w:t>insert</w:t>
-      </w:r>
-      <w:proofErr w:type="gramEnd"/>
-      <w:r>
-        <w:rPr>
-          <w:rFonts w:ascii="Times New Roman" w:eastAsia="Trebuchet MS" w:hAnsi="Times New Roman" w:cs="Times New Roman"/>
-          <w:sz w:val="24"/>
-          <w:szCs w:val="24"/>
-        </w:rPr>
-        <w:t xml:space="preserve"> into bookings select </w:t>
-      </w:r>
-      <w:proofErr w:type="spellStart"/>
-      <w:r>
-        <w:rPr>
-          <w:rFonts w:ascii="Times New Roman" w:eastAsia="Trebuchet MS" w:hAnsi="Times New Roman" w:cs="Times New Roman"/>
-          <w:sz w:val="24"/>
-          <w:szCs w:val="24"/>
-        </w:rPr>
-        <w:t>bookingNumber</w:t>
-      </w:r>
-      <w:proofErr w:type="spellEnd"/>
-      <w:r>
-        <w:rPr>
-          <w:rFonts w:ascii="Times New Roman" w:eastAsia="Trebuchet MS" w:hAnsi="Times New Roman" w:cs="Times New Roman"/>
-          <w:sz w:val="24"/>
-          <w:szCs w:val="24"/>
-        </w:rPr>
-        <w:t xml:space="preserve">, Agency, ABN, Court, </w:t>
-      </w:r>
-      <w:proofErr w:type="spellStart"/>
-      <w:r>
-        <w:rPr>
-          <w:rFonts w:ascii="Times New Roman" w:eastAsia="Trebuchet MS" w:hAnsi="Times New Roman" w:cs="Times New Roman"/>
-          <w:sz w:val="24"/>
-          <w:szCs w:val="24"/>
-        </w:rPr>
-        <w:t>caseNumber</w:t>
-      </w:r>
-      <w:proofErr w:type="spellEnd"/>
-      <w:r>
-        <w:rPr>
-          <w:rFonts w:ascii="Times New Roman" w:eastAsia="Trebuchet MS" w:hAnsi="Times New Roman" w:cs="Times New Roman"/>
-          <w:sz w:val="24"/>
-          <w:szCs w:val="24"/>
-        </w:rPr>
-        <w:t xml:space="preserve">, </w:t>
-      </w:r>
-      <w:proofErr w:type="spellStart"/>
-      <w:r>
-        <w:rPr>
-          <w:rFonts w:ascii="Times New Roman" w:eastAsia="Trebuchet MS" w:hAnsi="Times New Roman" w:cs="Times New Roman"/>
-          <w:sz w:val="24"/>
-          <w:szCs w:val="24"/>
-        </w:rPr>
-        <w:t>releaseDate</w:t>
-      </w:r>
-      <w:proofErr w:type="spellEnd"/>
-      <w:r>
-        <w:rPr>
-          <w:rFonts w:ascii="Times New Roman" w:eastAsia="Trebuchet MS" w:hAnsi="Times New Roman" w:cs="Times New Roman"/>
-          <w:sz w:val="24"/>
-          <w:szCs w:val="24"/>
-        </w:rPr>
-        <w:t xml:space="preserve">, </w:t>
-      </w:r>
-      <w:proofErr w:type="spellStart"/>
-      <w:r>
-        <w:rPr>
-          <w:rFonts w:ascii="Times New Roman" w:eastAsia="Trebuchet MS" w:hAnsi="Times New Roman" w:cs="Times New Roman"/>
-          <w:sz w:val="24"/>
-          <w:szCs w:val="24"/>
-        </w:rPr>
-        <w:t>releaseCode</w:t>
-      </w:r>
-      <w:proofErr w:type="spellEnd"/>
-      <w:r>
-        <w:rPr>
-          <w:rFonts w:ascii="Times New Roman" w:eastAsia="Trebuchet MS" w:hAnsi="Times New Roman" w:cs="Times New Roman"/>
-          <w:sz w:val="24"/>
-          <w:szCs w:val="24"/>
-        </w:rPr>
-        <w:t xml:space="preserve">, SOID from </w:t>
-      </w:r>
-      <w:proofErr w:type="spellStart"/>
-      <w:r>
-        <w:rPr>
-          <w:rFonts w:ascii="Times New Roman" w:eastAsia="Trebuchet MS" w:hAnsi="Times New Roman" w:cs="Times New Roman"/>
-          <w:sz w:val="24"/>
-          <w:szCs w:val="24"/>
-        </w:rPr>
-        <w:t>jailnew.bookingsB</w:t>
-      </w:r>
-      <w:proofErr w:type="spellEnd"/>
-      <w:r>
-        <w:rPr>
-          <w:rFonts w:ascii="Times New Roman" w:eastAsia="Trebuchet MS" w:hAnsi="Times New Roman" w:cs="Times New Roman"/>
-          <w:sz w:val="24"/>
-          <w:szCs w:val="24"/>
-        </w:rPr>
-        <w:t>;</w:t>
+        <w:t>jailnew.</w:t>
+      </w:r>
+      <w:r>
+        <w:rPr>
+          <w:rFonts w:ascii="Times New Roman" w:eastAsia="Trebuchet MS" w:hAnsi="Times New Roman" w:cs="Times New Roman"/>
+          <w:b/>
+          <w:sz w:val="24"/>
+          <w:szCs w:val="24"/>
+        </w:rPr>
+        <w:t>bookingsB</w:t>
+      </w:r>
+      <w:proofErr w:type="spellEnd"/>
+      <w:r>
+        <w:rPr>
+          <w:rFonts w:ascii="Times New Roman" w:eastAsia="Trebuchet MS" w:hAnsi="Times New Roman" w:cs="Times New Roman"/>
+          <w:sz w:val="24"/>
+          <w:szCs w:val="24"/>
+        </w:rPr>
+        <w:t xml:space="preserve"> a left join charges b on </w:t>
+      </w:r>
+      <w:proofErr w:type="spellStart"/>
+      <w:r>
+        <w:rPr>
+          <w:rFonts w:ascii="Times New Roman" w:eastAsia="Trebuchet MS" w:hAnsi="Times New Roman" w:cs="Times New Roman"/>
+          <w:sz w:val="24"/>
+          <w:szCs w:val="24"/>
+        </w:rPr>
+        <w:t>a.charge</w:t>
+      </w:r>
+      <w:proofErr w:type="spellEnd"/>
+      <w:r>
+        <w:rPr>
+          <w:rFonts w:ascii="Times New Roman" w:eastAsia="Trebuchet MS" w:hAnsi="Times New Roman" w:cs="Times New Roman"/>
+          <w:sz w:val="24"/>
+          <w:szCs w:val="24"/>
+        </w:rPr>
+        <w:t xml:space="preserve"> = </w:t>
+      </w:r>
+      <w:proofErr w:type="spellStart"/>
+      <w:r>
+        <w:rPr>
+          <w:rFonts w:ascii="Times New Roman" w:eastAsia="Trebuchet MS" w:hAnsi="Times New Roman" w:cs="Times New Roman"/>
+          <w:sz w:val="24"/>
+          <w:szCs w:val="24"/>
+        </w:rPr>
+        <w:t>b.charge_name</w:t>
+      </w:r>
+      <w:proofErr w:type="spellEnd"/>
+      <w:r>
+        <w:rPr>
+          <w:rFonts w:ascii="Times New Roman" w:eastAsia="Trebuchet MS" w:hAnsi="Times New Roman" w:cs="Times New Roman"/>
+          <w:sz w:val="24"/>
+          <w:szCs w:val="24"/>
+        </w:rPr>
+        <w:t>);</w:t>
       </w:r>
     </w:p>
     <w:p>

</xml_diff>